<commit_message>
Resposta referente a questão-3
</commit_message>
<xml_diff>
--- a/Documentacao/PropostaSIColetaLixo.docx
+++ b/Documentacao/PropostaSIColetaLixo.docx
@@ -9,10 +9,50 @@
     </w:p>
     <w:p>
       <w:r>
-        <w:t>R: De acordo com o projeto apresentado, o modelo a ser trabalhado é Prototipação Evolucionária, pois é flexível e garante entregas rápidas funcionais, sem esperar todo o projeto caminhar. A versão inicial poderá vir a ser o produto final.</w:t>
+        <w:t xml:space="preserve">R: De acordo com o projeto apresentado, o modelo a ser trabalhado é Prototipação Evolucionária, pois é flexível e garante entregas rápidas funcionais, sem esperar todo o projeto caminhar. A versão inicial poderá vir a ser o </w:t>
+      </w:r>
+      <w:proofErr w:type="gramStart"/>
+      <w:r>
+        <w:t>produto final</w:t>
+      </w:r>
+      <w:proofErr w:type="gramEnd"/>
+      <w:r>
+        <w:t>.</w:t>
+      </w:r>
+    </w:p>
+    <w:p>
+      <w:r>
+        <w:t>Questão 3:</w:t>
+      </w:r>
+    </w:p>
+    <w:p>
+      <w:r>
+        <w:t xml:space="preserve">R: O SCRUM será aplicado ao projeto, pois é ágil, prioriza a satisfação do cliente e entrega o software com maior rapidez e qualidade. O chefe da empresa seria o </w:t>
+      </w:r>
+      <w:proofErr w:type="gramStart"/>
+      <w:r>
+        <w:t>PO( Product</w:t>
+      </w:r>
+      <w:proofErr w:type="gramEnd"/>
+      <w:r>
+        <w:t xml:space="preserve"> Owner) Responsável por decidir quais recursos serão construídos e qual a ordem que devem ser feitos. O profissional full stack como </w:t>
+      </w:r>
+      <w:proofErr w:type="gramStart"/>
+      <w:r>
+        <w:t>SM(</w:t>
+      </w:r>
+      <w:proofErr w:type="gramEnd"/>
+      <w:r>
+        <w:t>Scrum Master) Responsável por ajudar todos os indivíduos a entender</w:t>
+      </w:r>
+      <w:r>
+        <w:t xml:space="preserve"> os valores, para isso ele conhece muito bem o Scrum. Os desenvolvedores como Time(Squad) onde a equipe se auto-geren</w:t>
       </w:r>
       <w:bookmarkStart w:id="0" w:name="_GoBack"/>
       <w:bookmarkEnd w:id="0"/>
+      <w:r>
+        <w:t>cia para determinar a melhor maneira de realizar o trabalho.</w:t>
+      </w:r>
     </w:p>
     <w:sectPr>
       <w:pgSz w:w="11906" w:h="16838"/>

</xml_diff>

<commit_message>
Resposta referente a questão-4
</commit_message>
<xml_diff>
--- a/Documentacao/PropostaSIColetaLixo.docx
+++ b/Documentacao/PropostaSIColetaLixo.docx
@@ -46,13 +46,98 @@
         <w:t>Scrum Master) Responsável por ajudar todos os indivíduos a entender</w:t>
       </w:r>
       <w:r>
-        <w:t xml:space="preserve"> os valores, para isso ele conhece muito bem o Scrum. Os desenvolvedores como Time(Squad) onde a equipe se auto-geren</w:t>
+        <w:t xml:space="preserve"> os valores, para isso ele conhece muito bem o Scrum. Os desenvolvedores como </w:t>
+      </w:r>
+      <w:proofErr w:type="gramStart"/>
+      <w:r>
+        <w:t>Time(</w:t>
+      </w:r>
+      <w:proofErr w:type="gramEnd"/>
+      <w:r>
+        <w:t>Squad) onde a equipe se auto-gerencia para determinar a melhor maneira de realizar o trabalho.</w:t>
+      </w:r>
+    </w:p>
+    <w:p>
+      <w:r>
+        <w:t>Questão 4:</w:t>
+      </w:r>
+    </w:p>
+    <w:p>
+      <w:r>
+        <w:t>R:</w:t>
+      </w:r>
+      <w:r>
+        <w:t xml:space="preserve"> </w:t>
+      </w:r>
+      <w:r>
+        <w:t xml:space="preserve">Conjuntos de dados: </w:t>
+      </w:r>
+      <w:proofErr w:type="spellStart"/>
+      <w:r>
+        <w:t>Quantidade_lixo_coletado</w:t>
+      </w:r>
+      <w:proofErr w:type="spellEnd"/>
+      <w:r>
+        <w:t xml:space="preserve">, </w:t>
+      </w:r>
+      <w:proofErr w:type="spellStart"/>
+      <w:proofErr w:type="gramStart"/>
+      <w:r>
+        <w:t>Caminhao</w:t>
+      </w:r>
+      <w:proofErr w:type="spellEnd"/>
+      <w:r>
+        <w:t xml:space="preserve"> ,</w:t>
+      </w:r>
+      <w:proofErr w:type="gramEnd"/>
+      <w:r>
+        <w:t xml:space="preserve"> Rota, </w:t>
+      </w:r>
+      <w:proofErr w:type="spellStart"/>
+      <w:r>
+        <w:t>Capacidade_Do_Caminhao</w:t>
+      </w:r>
+      <w:proofErr w:type="spellEnd"/>
+      <w:r>
+        <w:t xml:space="preserve">, </w:t>
+      </w:r>
+      <w:proofErr w:type="spellStart"/>
+      <w:r>
+        <w:t>Lixo_nao_coletado</w:t>
+      </w:r>
+      <w:proofErr w:type="spellEnd"/>
+      <w:r>
+        <w:t>.</w:t>
+      </w:r>
+      <w:r>
+        <w:t xml:space="preserve"> Os atributos de qualidade</w:t>
+      </w:r>
+      <w:r>
+        <w:t xml:space="preserve"> necessário</w:t>
+      </w:r>
+      <w:r>
+        <w:t xml:space="preserve">s são: </w:t>
+      </w:r>
+      <w:r>
+        <w:t>Aderência</w:t>
+      </w:r>
+      <w:r>
+        <w:t xml:space="preserve">, </w:t>
+      </w:r>
+      <w:r>
+        <w:t>Unicidade</w:t>
+      </w:r>
+      <w:r>
+        <w:t xml:space="preserve">, </w:t>
+      </w:r>
+      <w:r>
+        <w:t>Integridade</w:t>
+      </w:r>
+      <w:r>
+        <w:t>, Legibilidade, Disponibilidade e Performance.</w:t>
       </w:r>
       <w:bookmarkStart w:id="0" w:name="_GoBack"/>
       <w:bookmarkEnd w:id="0"/>
-      <w:r>
-        <w:t>cia para determinar a melhor maneira de realizar o trabalho.</w:t>
-      </w:r>
     </w:p>
     <w:sectPr>
       <w:pgSz w:w="11906" w:h="16838"/>

</xml_diff>

<commit_message>
Resposta referente a questão-5
</commit_message>
<xml_diff>
--- a/Documentacao/PropostaSIColetaLixo.docx
+++ b/Documentacao/PropostaSIColetaLixo.docx
@@ -136,8 +136,21 @@
       <w:r>
         <w:t>, Legibilidade, Disponibilidade e Performance.</w:t>
       </w:r>
+    </w:p>
+    <w:p>
+      <w:r>
+        <w:t>Questão 5:</w:t>
+      </w:r>
+    </w:p>
+    <w:p>
+      <w:r>
+        <w:t>R: Neste momento do projeto,  se encontra na fase de Especificar(Modelagem/Arquitetura)</w:t>
+      </w:r>
       <w:bookmarkStart w:id="0" w:name="_GoBack"/>
       <w:bookmarkEnd w:id="0"/>
+      <w:r>
+        <w:t>, pois esta sendo feito a arquitetura e estruturação dos dados, especificação do requerimento informacional, responsabilidades e manutenção da informação.</w:t>
+      </w:r>
     </w:p>
     <w:sectPr>
       <w:pgSz w:w="11906" w:h="16838"/>

</xml_diff>